<commit_message>
edit: mnb project management name in resume3.0.docx
</commit_message>
<xml_diff>
--- a/resume3.0.docx
+++ b/resume3.0.docx
@@ -1109,6 +1109,7 @@
         </w:rPr>
       </w:pPr>
       <w:hyperlink r:id="rId12" w:history="1">
+        <w:proofErr w:type="spellStart"/>
         <w:r>
           <w:rPr>
             <w:rStyle w:val="Hyperlink"/>
@@ -1117,8 +1118,29 @@
             <w:sz w:val="20"/>
             <w:u w:val="none"/>
           </w:rPr>
-          <w:t>MNB Project Management</w:t>
+          <w:t>Task</w:t>
         </w:r>
+        <w:r>
+          <w:rPr>
+            <w:rStyle w:val="Hyperlink"/>
+            <w:color w:val="7F7F7F" w:themeColor="text1" w:themeTint="80"/>
+            <w:w w:val="105"/>
+            <w:sz w:val="20"/>
+            <w:u w:val="none"/>
+          </w:rPr>
+          <w:t>F</w:t>
+        </w:r>
+        <w:r>
+          <w:rPr>
+            <w:rStyle w:val="Hyperlink"/>
+            <w:color w:val="7F7F7F" w:themeColor="text1" w:themeTint="80"/>
+            <w:w w:val="105"/>
+            <w:sz w:val="20"/>
+            <w:u w:val="none"/>
+          </w:rPr>
+          <w:t>lier</w:t>
+        </w:r>
+        <w:proofErr w:type="spellEnd"/>
       </w:hyperlink>
     </w:p>
     <w:p>
@@ -1194,7 +1216,39 @@
           <w:w w:val="105"/>
           <w:sz w:val="18"/>
         </w:rPr>
-        <w:t>Developed a comprehensive SaaS project management platform (MNB Project Management) with a multi-tenant architecture for client isolation.  The platform utilizes role-based access control with dedicated admin, employee, and client dashboards.</w:t>
+        <w:t>Developed a comprehensive SaaS project management platfor</w:t>
+      </w:r>
+      <w:r>
+        <w:rPr>
+          <w:color w:val="333F58"/>
+          <w:w w:val="105"/>
+          <w:sz w:val="18"/>
+        </w:rPr>
+        <w:t>m</w:t>
+      </w:r>
+      <w:r>
+        <w:rPr>
+          <w:color w:val="333F58"/>
+          <w:w w:val="105"/>
+          <w:sz w:val="18"/>
+        </w:rPr>
+        <w:t xml:space="preserve"> with a multi-tenant arch</w:t>
+      </w:r>
+      <w:r>
+        <w:rPr>
+          <w:color w:val="333F58"/>
+          <w:w w:val="105"/>
+          <w:sz w:val="18"/>
+        </w:rPr>
+        <w:t xml:space="preserve">itecture for client isolation. </w:t>
+      </w:r>
+      <w:r>
+        <w:rPr>
+          <w:color w:val="333F58"/>
+          <w:w w:val="105"/>
+          <w:sz w:val="18"/>
+        </w:rPr>
+        <w:t>The platform utilizes role-based access control with dedicated admin, employee, and client dashboards.</w:t>
       </w:r>
     </w:p>
     <w:p>
@@ -1292,7 +1346,6 @@
         </w:rPr>
         <w:t xml:space="preserve">Communication &amp; </w:t>
       </w:r>
-      <w:proofErr w:type="gramStart"/>
       <w:r>
         <w:rPr>
           <w:b/>
@@ -1309,18 +1362,8 @@
           <w:w w:val="105"/>
           <w:sz w:val="18"/>
         </w:rPr>
-        <w:t xml:space="preserve"> </w:t>
-      </w:r>
-      <w:r>
-        <w:rPr>
-          <w:b/>
-          <w:color w:val="333F58"/>
-          <w:w w:val="105"/>
-          <w:sz w:val="18"/>
-        </w:rPr>
         <w:t>:</w:t>
       </w:r>
-      <w:proofErr w:type="gramEnd"/>
       <w:r>
         <w:rPr>
           <w:color w:val="333F58"/>
@@ -1358,7 +1401,6 @@
         </w:rPr>
         <w:t xml:space="preserve">Performance </w:t>
       </w:r>
-      <w:proofErr w:type="gramStart"/>
       <w:r>
         <w:rPr>
           <w:b/>
@@ -1375,18 +1417,8 @@
           <w:w w:val="105"/>
           <w:sz w:val="18"/>
         </w:rPr>
-        <w:t xml:space="preserve"> </w:t>
-      </w:r>
-      <w:r>
-        <w:rPr>
-          <w:b/>
-          <w:color w:val="333F58"/>
-          <w:w w:val="105"/>
-          <w:sz w:val="18"/>
-        </w:rPr>
         <w:t>:</w:t>
       </w:r>
-      <w:proofErr w:type="gramEnd"/>
       <w:r>
         <w:rPr>
           <w:color w:val="333F58"/>
@@ -1424,50 +1456,41 @@
         </w:rPr>
         <w:t>HR Management</w:t>
       </w:r>
-      <w:r>
-        <w:rPr>
-          <w:b/>
-          <w:color w:val="333F58"/>
-          <w:w w:val="105"/>
-          <w:sz w:val="18"/>
-        </w:rPr>
-        <w:t xml:space="preserve"> </w:t>
-      </w:r>
-      <w:r>
-        <w:rPr>
-          <w:b/>
-          <w:color w:val="333F58"/>
-          <w:w w:val="105"/>
-          <w:sz w:val="18"/>
-        </w:rPr>
-        <w:t>:</w:t>
-      </w:r>
-      <w:r>
-        <w:rPr>
-          <w:color w:val="333F58"/>
-          <w:w w:val="105"/>
-          <w:sz w:val="18"/>
-        </w:rPr>
-        <w:t xml:space="preserve"> Built-in HRMS functionalities </w:t>
-      </w:r>
-      <w:r>
-        <w:rPr>
-          <w:color w:val="333F58"/>
-          <w:w w:val="105"/>
-          <w:sz w:val="18"/>
-        </w:rPr>
-        <w:t>for attendance, leaves and pay slip</w:t>
-      </w:r>
-      <w:r>
-        <w:rPr>
-          <w:color w:val="333F58"/>
-          <w:w w:val="105"/>
-          <w:sz w:val="18"/>
-        </w:rPr>
-        <w:t>.</w:t>
-      </w:r>
       <w:bookmarkStart w:id="0" w:name="_GoBack"/>
       <w:bookmarkEnd w:id="0"/>
+      <w:r>
+        <w:rPr>
+          <w:b/>
+          <w:color w:val="333F58"/>
+          <w:w w:val="105"/>
+          <w:sz w:val="18"/>
+        </w:rPr>
+        <w:t>:</w:t>
+      </w:r>
+      <w:r>
+        <w:rPr>
+          <w:color w:val="333F58"/>
+          <w:w w:val="105"/>
+          <w:sz w:val="18"/>
+        </w:rPr>
+        <w:t xml:space="preserve"> Built-in HRMS functionalities </w:t>
+      </w:r>
+      <w:r>
+        <w:rPr>
+          <w:color w:val="333F58"/>
+          <w:w w:val="105"/>
+          <w:sz w:val="18"/>
+        </w:rPr>
+        <w:t>for attendance, leaves and pay slip</w:t>
+      </w:r>
+      <w:r>
+        <w:rPr>
+          <w:color w:val="333F58"/>
+          <w:w w:val="105"/>
+          <w:sz w:val="18"/>
+        </w:rPr>
+        <w:t>.</w:t>
+      </w:r>
     </w:p>
     <w:p>
       <w:pPr>
@@ -1489,7 +1512,6 @@
         </w:rPr>
         <w:t xml:space="preserve">Tools and </w:t>
       </w:r>
-      <w:proofErr w:type="gramStart"/>
       <w:r>
         <w:rPr>
           <w:b/>
@@ -1506,18 +1528,8 @@
           <w:w w:val="105"/>
           <w:sz w:val="18"/>
         </w:rPr>
-        <w:t xml:space="preserve"> </w:t>
-      </w:r>
-      <w:r>
-        <w:rPr>
-          <w:b/>
-          <w:color w:val="333F58"/>
-          <w:w w:val="105"/>
-          <w:sz w:val="18"/>
-        </w:rPr>
         <w:t>:</w:t>
       </w:r>
-      <w:proofErr w:type="gramEnd"/>
       <w:r>
         <w:rPr>
           <w:color w:val="333F58"/>

</xml_diff>